<commit_message>
MPM + STARTUP update
</commit_message>
<xml_diff>
--- a/Mobile Programming and Multimedia/Project/RoomFinder/Report/RoomFinder-Report.docx
+++ b/Mobile Programming and Multimedia/Project/RoomFinder/Report/RoomFinder-Report.docx
@@ -2788,18 +2788,18 @@
           <w:szCs w:val="28"/>
         </w:rPr>
         <w:drawing>
-          <wp:anchor distT="0" distB="0" distL="114300" distR="114300" simplePos="0" relativeHeight="251658240" behindDoc="0" locked="0" layoutInCell="1" allowOverlap="1" wp14:anchorId="6FE8359D" wp14:editId="4D5FDC5E">
+          <wp:anchor distT="0" distB="0" distL="114300" distR="114300" simplePos="0" relativeHeight="251658240" behindDoc="0" locked="0" layoutInCell="1" allowOverlap="1" wp14:anchorId="6FE8359D" wp14:editId="2579C6CB">
             <wp:simplePos x="0" y="0"/>
             <wp:positionH relativeFrom="margin">
-              <wp:align>left</wp:align>
+              <wp:posOffset>17145</wp:posOffset>
             </wp:positionH>
             <wp:positionV relativeFrom="paragraph">
-              <wp:posOffset>26670</wp:posOffset>
+              <wp:posOffset>34925</wp:posOffset>
             </wp:positionV>
-            <wp:extent cx="1681200" cy="3661200"/>
-            <wp:effectExtent l="19050" t="19050" r="14605" b="15875"/>
+            <wp:extent cx="1680845" cy="3642995"/>
+            <wp:effectExtent l="19050" t="19050" r="14605" b="14605"/>
             <wp:wrapSquare wrapText="bothSides"/>
-            <wp:docPr id="824804420" name="Immagine 1" descr="Immagine che contiene testo, calzature, vestiti, schermata&#10;&#10;Descrizione generata automaticamente"/>
+            <wp:docPr id="824804420" name="Immagine 1"/>
             <wp:cNvGraphicFramePr>
               <a:graphicFrameLocks xmlns:a="http://schemas.openxmlformats.org/drawingml/2006/main" noChangeAspect="1"/>
             </wp:cNvGraphicFramePr>
@@ -2807,7 +2807,7 @@
               <a:graphicData uri="http://schemas.openxmlformats.org/drawingml/2006/picture">
                 <pic:pic xmlns:pic="http://schemas.openxmlformats.org/drawingml/2006/picture">
                   <pic:nvPicPr>
-                    <pic:cNvPr id="824804420" name="Immagine 1" descr="Immagine che contiene testo, calzature, vestiti, schermata&#10;&#10;Descrizione generata automaticamente"/>
+                    <pic:cNvPr id="824804420" name="Immagine 1"/>
                     <pic:cNvPicPr/>
                   </pic:nvPicPr>
                   <pic:blipFill>
@@ -2825,7 +2825,7 @@
                   <pic:spPr>
                     <a:xfrm>
                       <a:off x="0" y="0"/>
-                      <a:ext cx="1681200" cy="3661200"/>
+                      <a:ext cx="1680845" cy="3642995"/>
                     </a:xfrm>
                     <a:prstGeom prst="rect">
                       <a:avLst/>
@@ -3029,18 +3029,18 @@
         </w:rPr>
         <w:lastRenderedPageBreak/>
         <w:drawing>
-          <wp:anchor distT="0" distB="0" distL="114300" distR="114300" simplePos="0" relativeHeight="251664384" behindDoc="0" locked="0" layoutInCell="1" allowOverlap="1" wp14:anchorId="41CEB739" wp14:editId="205DE67C">
+          <wp:anchor distT="0" distB="0" distL="114300" distR="114300" simplePos="0" relativeHeight="251664384" behindDoc="0" locked="0" layoutInCell="1" allowOverlap="1" wp14:anchorId="41CEB739" wp14:editId="5936C6E9">
             <wp:simplePos x="0" y="0"/>
             <wp:positionH relativeFrom="column">
-              <wp:posOffset>879</wp:posOffset>
+              <wp:posOffset>2540</wp:posOffset>
             </wp:positionH>
             <wp:positionV relativeFrom="paragraph">
-              <wp:posOffset>2882</wp:posOffset>
+              <wp:posOffset>19050</wp:posOffset>
             </wp:positionV>
-            <wp:extent cx="1681200" cy="3636000"/>
-            <wp:effectExtent l="19050" t="19050" r="14605" b="22225"/>
+            <wp:extent cx="1677670" cy="3635375"/>
+            <wp:effectExtent l="19050" t="19050" r="17780" b="22225"/>
             <wp:wrapSquare wrapText="bothSides"/>
-            <wp:docPr id="1673311580" name="Immagine 1" descr="Immagine che contiene testo, schermata, Sito Web, Pagina Web&#10;&#10;Descrizione generata automaticamente"/>
+            <wp:docPr id="1673311580" name="Immagine 1"/>
             <wp:cNvGraphicFramePr>
               <a:graphicFrameLocks xmlns:a="http://schemas.openxmlformats.org/drawingml/2006/main" noChangeAspect="1"/>
             </wp:cNvGraphicFramePr>
@@ -3048,7 +3048,7 @@
               <a:graphicData uri="http://schemas.openxmlformats.org/drawingml/2006/picture">
                 <pic:pic xmlns:pic="http://schemas.openxmlformats.org/drawingml/2006/picture">
                   <pic:nvPicPr>
-                    <pic:cNvPr id="1673311580" name="Immagine 1" descr="Immagine che contiene testo, schermata, Sito Web, Pagina Web&#10;&#10;Descrizione generata automaticamente"/>
+                    <pic:cNvPr id="1673311580" name="Immagine 1"/>
                     <pic:cNvPicPr/>
                   </pic:nvPicPr>
                   <pic:blipFill>
@@ -3066,7 +3066,7 @@
                   <pic:spPr>
                     <a:xfrm>
                       <a:off x="0" y="0"/>
-                      <a:ext cx="1681200" cy="3636000"/>
+                      <a:ext cx="1677670" cy="3635375"/>
                     </a:xfrm>
                     <a:prstGeom prst="rect">
                       <a:avLst/>
@@ -3354,18 +3354,18 @@
           <w:szCs w:val="24"/>
         </w:rPr>
         <w:drawing>
-          <wp:anchor distT="0" distB="0" distL="114300" distR="114300" simplePos="0" relativeHeight="251677696" behindDoc="0" locked="0" layoutInCell="1" allowOverlap="1" wp14:anchorId="05B0207A" wp14:editId="0641AB86">
+          <wp:anchor distT="0" distB="0" distL="114300" distR="114300" simplePos="0" relativeHeight="251677696" behindDoc="0" locked="0" layoutInCell="1" allowOverlap="1" wp14:anchorId="05B0207A" wp14:editId="14DC0EF7">
             <wp:simplePos x="0" y="0"/>
             <wp:positionH relativeFrom="margin">
-              <wp:align>left</wp:align>
+              <wp:posOffset>17145</wp:posOffset>
             </wp:positionH>
             <wp:positionV relativeFrom="paragraph">
-              <wp:posOffset>24423</wp:posOffset>
+              <wp:posOffset>33020</wp:posOffset>
             </wp:positionV>
-            <wp:extent cx="1681200" cy="3657600"/>
-            <wp:effectExtent l="19050" t="19050" r="14605" b="19050"/>
+            <wp:extent cx="1680845" cy="3642995"/>
+            <wp:effectExtent l="19050" t="19050" r="14605" b="14605"/>
             <wp:wrapSquare wrapText="bothSides"/>
-            <wp:docPr id="457096811" name="Immagine 1" descr="Immagine che contiene testo, schermata, Sito Web, Pubblicità online&#10;&#10;Descrizione generata automaticamente"/>
+            <wp:docPr id="457096811" name="Immagine 1"/>
             <wp:cNvGraphicFramePr>
               <a:graphicFrameLocks xmlns:a="http://schemas.openxmlformats.org/drawingml/2006/main" noChangeAspect="1"/>
             </wp:cNvGraphicFramePr>
@@ -3373,7 +3373,7 @@
               <a:graphicData uri="http://schemas.openxmlformats.org/drawingml/2006/picture">
                 <pic:pic xmlns:pic="http://schemas.openxmlformats.org/drawingml/2006/picture">
                   <pic:nvPicPr>
-                    <pic:cNvPr id="457096811" name="Immagine 1" descr="Immagine che contiene testo, schermata, Sito Web, Pubblicità online&#10;&#10;Descrizione generata automaticamente"/>
+                    <pic:cNvPr id="457096811" name="Immagine 1"/>
                     <pic:cNvPicPr/>
                   </pic:nvPicPr>
                   <pic:blipFill>
@@ -3391,7 +3391,7 @@
                   <pic:spPr>
                     <a:xfrm>
                       <a:off x="0" y="0"/>
-                      <a:ext cx="1681200" cy="3657600"/>
+                      <a:ext cx="1680845" cy="3642995"/>
                     </a:xfrm>
                     <a:prstGeom prst="rect">
                       <a:avLst/>
@@ -3405,6 +3405,9 @@
                 </pic:pic>
               </a:graphicData>
             </a:graphic>
+            <wp14:sizeRelV relativeFrom="margin">
+              <wp14:pctHeight>0</wp14:pctHeight>
+            </wp14:sizeRelV>
           </wp:anchor>
         </w:drawing>
       </w:r>
@@ -3642,18 +3645,18 @@
         </w:rPr>
         <w:lastRenderedPageBreak/>
         <w:drawing>
-          <wp:anchor distT="0" distB="0" distL="114300" distR="114300" simplePos="0" relativeHeight="251678720" behindDoc="0" locked="0" layoutInCell="1" allowOverlap="1" wp14:anchorId="6DC5B0B6" wp14:editId="22DFFEE0">
+          <wp:anchor distT="0" distB="0" distL="114300" distR="114300" simplePos="0" relativeHeight="251678720" behindDoc="0" locked="0" layoutInCell="1" allowOverlap="1" wp14:anchorId="6DC5B0B6" wp14:editId="7D573012">
             <wp:simplePos x="0" y="0"/>
             <wp:positionH relativeFrom="margin">
-              <wp:align>left</wp:align>
+              <wp:posOffset>17145</wp:posOffset>
             </wp:positionH>
             <wp:positionV relativeFrom="paragraph">
-              <wp:posOffset>7278</wp:posOffset>
+              <wp:posOffset>31750</wp:posOffset>
             </wp:positionV>
-            <wp:extent cx="1674000" cy="3657600"/>
-            <wp:effectExtent l="19050" t="19050" r="21590" b="19050"/>
+            <wp:extent cx="1673860" cy="3627755"/>
+            <wp:effectExtent l="19050" t="19050" r="21590" b="10795"/>
             <wp:wrapSquare wrapText="bothSides"/>
-            <wp:docPr id="1729577756" name="Immagine 1" descr="Immagine che contiene testo, schermata, numero, Carattere&#10;&#10;Descrizione generata automaticamente"/>
+            <wp:docPr id="1729577756" name="Immagine 1"/>
             <wp:cNvGraphicFramePr>
               <a:graphicFrameLocks xmlns:a="http://schemas.openxmlformats.org/drawingml/2006/main" noChangeAspect="1"/>
             </wp:cNvGraphicFramePr>
@@ -3661,7 +3664,7 @@
               <a:graphicData uri="http://schemas.openxmlformats.org/drawingml/2006/picture">
                 <pic:pic xmlns:pic="http://schemas.openxmlformats.org/drawingml/2006/picture">
                   <pic:nvPicPr>
-                    <pic:cNvPr id="1729577756" name="Immagine 1" descr="Immagine che contiene testo, schermata, numero, Carattere&#10;&#10;Descrizione generata automaticamente"/>
+                    <pic:cNvPr id="1729577756" name="Immagine 1"/>
                     <pic:cNvPicPr/>
                   </pic:nvPicPr>
                   <pic:blipFill>
@@ -3679,7 +3682,7 @@
                   <pic:spPr>
                     <a:xfrm>
                       <a:off x="0" y="0"/>
-                      <a:ext cx="1674000" cy="3657600"/>
+                      <a:ext cx="1673860" cy="3627755"/>
                     </a:xfrm>
                     <a:prstGeom prst="rect">
                       <a:avLst/>
@@ -3693,6 +3696,9 @@
                 </pic:pic>
               </a:graphicData>
             </a:graphic>
+            <wp14:sizeRelV relativeFrom="margin">
+              <wp14:pctHeight>0</wp14:pctHeight>
+            </wp14:sizeRelV>
           </wp:anchor>
         </w:drawing>
       </w:r>
@@ -3744,7 +3750,49 @@
           <w:kern w:val="0"/>
           <w14:ligatures w14:val="none"/>
         </w:rPr>
-        <w:t xml:space="preserve">This menu contains several voices that can be used to search the rental proposals that match what user is looking for. When the user is arrived at the end of the panel there will be a confirmation button to search for the proposals.  </w:t>
+        <w:t>This menu contains several voices that can be used to search the rental proposals that match what user is looking for</w:t>
+      </w:r>
+      <w:r>
+        <w:rPr>
+          <w:kern w:val="0"/>
+          <w14:ligatures w14:val="none"/>
+        </w:rPr>
+        <w:t>. A</w:t>
+      </w:r>
+      <w:r>
+        <w:rPr>
+          <w:kern w:val="0"/>
+          <w14:ligatures w14:val="none"/>
+        </w:rPr>
+        <w:t xml:space="preserve">t the end of the panel there </w:t>
+      </w:r>
+      <w:r>
+        <w:rPr>
+          <w:kern w:val="0"/>
+          <w14:ligatures w14:val="none"/>
+        </w:rPr>
+        <w:t>is</w:t>
+      </w:r>
+      <w:r>
+        <w:rPr>
+          <w:kern w:val="0"/>
+          <w14:ligatures w14:val="none"/>
+        </w:rPr>
+        <w:t xml:space="preserve"> a confirmation button to search for the </w:t>
+      </w:r>
+      <w:r>
+        <w:rPr>
+          <w:kern w:val="0"/>
+          <w14:ligatures w14:val="none"/>
+        </w:rPr>
+        <w:t xml:space="preserve">customized </w:t>
+      </w:r>
+      <w:r>
+        <w:rPr>
+          <w:kern w:val="0"/>
+          <w14:ligatures w14:val="none"/>
+        </w:rPr>
+        <w:t xml:space="preserve">proposals.  </w:t>
       </w:r>
     </w:p>
     <w:p>
@@ -3893,6 +3941,16 @@
     </w:p>
     <w:p>
       <w:pPr>
+        <w:spacing w:after="0"/>
+        <w:jc w:val="both"/>
+        <w:rPr>
+          <w:sz w:val="24"/>
+          <w:szCs w:val="24"/>
+        </w:rPr>
+      </w:pPr>
+    </w:p>
+    <w:p>
+      <w:pPr>
         <w:spacing w:after="100"/>
         <w:rPr>
           <w:b/>
@@ -3908,7 +3966,7 @@
           <w:szCs w:val="24"/>
         </w:rPr>
         <w:drawing>
-          <wp:anchor distT="0" distB="0" distL="114300" distR="114300" simplePos="0" relativeHeight="251661312" behindDoc="0" locked="0" layoutInCell="1" allowOverlap="1" wp14:anchorId="176CABF8" wp14:editId="7E08638C">
+          <wp:anchor distT="0" distB="0" distL="114300" distR="114300" simplePos="0" relativeHeight="251661312" behindDoc="0" locked="0" layoutInCell="1" allowOverlap="1" wp14:anchorId="176CABF8" wp14:editId="6B9990DC">
             <wp:simplePos x="0" y="0"/>
             <wp:positionH relativeFrom="margin">
               <wp:align>left</wp:align>
@@ -3916,10 +3974,10 @@
             <wp:positionV relativeFrom="paragraph">
               <wp:posOffset>27696</wp:posOffset>
             </wp:positionV>
-            <wp:extent cx="1692000" cy="3657600"/>
-            <wp:effectExtent l="19050" t="19050" r="22860" b="19050"/>
+            <wp:extent cx="1687195" cy="3657600"/>
+            <wp:effectExtent l="19050" t="19050" r="27305" b="19050"/>
             <wp:wrapSquare wrapText="bothSides"/>
-            <wp:docPr id="2060261891" name="Immagine 1" descr="Immagine che contiene testo, arredo, schermata, interno&#10;&#10;Descrizione generata automaticamente"/>
+            <wp:docPr id="2060261891" name="Immagine 1"/>
             <wp:cNvGraphicFramePr>
               <a:graphicFrameLocks xmlns:a="http://schemas.openxmlformats.org/drawingml/2006/main" noChangeAspect="1"/>
             </wp:cNvGraphicFramePr>
@@ -3927,7 +3985,7 @@
               <a:graphicData uri="http://schemas.openxmlformats.org/drawingml/2006/picture">
                 <pic:pic xmlns:pic="http://schemas.openxmlformats.org/drawingml/2006/picture">
                   <pic:nvPicPr>
-                    <pic:cNvPr id="2060261891" name="Immagine 1" descr="Immagine che contiene testo, arredo, schermata, interno&#10;&#10;Descrizione generata automaticamente"/>
+                    <pic:cNvPr id="2060261891" name="Immagine 1"/>
                     <pic:cNvPicPr/>
                   </pic:nvPicPr>
                   <pic:blipFill>
@@ -3945,7 +4003,7 @@
                   <pic:spPr>
                     <a:xfrm>
                       <a:off x="0" y="0"/>
-                      <a:ext cx="1692000" cy="3657600"/>
+                      <a:ext cx="1687647" cy="3657600"/>
                     </a:xfrm>
                     <a:prstGeom prst="rect">
                       <a:avLst/>
@@ -4104,18 +4162,18 @@
         </w:rPr>
         <w:lastRenderedPageBreak/>
         <w:drawing>
-          <wp:anchor distT="0" distB="0" distL="114300" distR="114300" simplePos="0" relativeHeight="251662336" behindDoc="0" locked="0" layoutInCell="1" allowOverlap="1" wp14:anchorId="61C152BA" wp14:editId="61726E90">
+          <wp:anchor distT="0" distB="0" distL="114300" distR="114300" simplePos="0" relativeHeight="251662336" behindDoc="0" locked="0" layoutInCell="1" allowOverlap="1" wp14:anchorId="61C152BA" wp14:editId="4035D0D7">
             <wp:simplePos x="0" y="0"/>
             <wp:positionH relativeFrom="margin">
-              <wp:align>left</wp:align>
+              <wp:posOffset>17145</wp:posOffset>
             </wp:positionH>
             <wp:positionV relativeFrom="paragraph">
-              <wp:posOffset>24032</wp:posOffset>
+              <wp:posOffset>29845</wp:posOffset>
             </wp:positionV>
-            <wp:extent cx="1680845" cy="3657600"/>
-            <wp:effectExtent l="19050" t="19050" r="14605" b="19050"/>
+            <wp:extent cx="1680845" cy="3642360"/>
+            <wp:effectExtent l="19050" t="19050" r="14605" b="15240"/>
             <wp:wrapSquare wrapText="bothSides"/>
-            <wp:docPr id="1884770579" name="Immagine 1" descr="Immagine che contiene testo, schermata, Carattere, logo&#10;&#10;Descrizione generata automaticamente"/>
+            <wp:docPr id="1884770579" name="Immagine 1"/>
             <wp:cNvGraphicFramePr>
               <a:graphicFrameLocks xmlns:a="http://schemas.openxmlformats.org/drawingml/2006/main" noChangeAspect="1"/>
             </wp:cNvGraphicFramePr>
@@ -4123,7 +4181,7 @@
               <a:graphicData uri="http://schemas.openxmlformats.org/drawingml/2006/picture">
                 <pic:pic xmlns:pic="http://schemas.openxmlformats.org/drawingml/2006/picture">
                   <pic:nvPicPr>
-                    <pic:cNvPr id="1884770579" name="Immagine 1" descr="Immagine che contiene testo, schermata, Carattere, logo&#10;&#10;Descrizione generata automaticamente"/>
+                    <pic:cNvPr id="1884770579" name="Immagine 1"/>
                     <pic:cNvPicPr/>
                   </pic:nvPicPr>
                   <pic:blipFill>
@@ -4141,7 +4199,7 @@
                   <pic:spPr>
                     <a:xfrm>
                       <a:off x="0" y="0"/>
-                      <a:ext cx="1680845" cy="3657600"/>
+                      <a:ext cx="1680845" cy="3642360"/>
                     </a:xfrm>
                     <a:prstGeom prst="rect">
                       <a:avLst/>
@@ -4155,6 +4213,9 @@
                 </pic:pic>
               </a:graphicData>
             </a:graphic>
+            <wp14:sizeRelV relativeFrom="margin">
+              <wp14:pctHeight>0</wp14:pctHeight>
+            </wp14:sizeRelV>
           </wp:anchor>
         </w:drawing>
       </w:r>
@@ -4354,18 +4415,18 @@
           <w:szCs w:val="24"/>
         </w:rPr>
         <w:drawing>
-          <wp:anchor distT="0" distB="0" distL="114300" distR="114300" simplePos="0" relativeHeight="251663360" behindDoc="0" locked="0" layoutInCell="1" allowOverlap="1" wp14:anchorId="354D38E1" wp14:editId="21C01856">
+          <wp:anchor distT="0" distB="0" distL="114300" distR="114300" simplePos="0" relativeHeight="251663360" behindDoc="0" locked="0" layoutInCell="1" allowOverlap="1" wp14:anchorId="354D38E1" wp14:editId="2BF063EA">
             <wp:simplePos x="0" y="0"/>
             <wp:positionH relativeFrom="margin">
-              <wp:align>left</wp:align>
+              <wp:posOffset>17145</wp:posOffset>
             </wp:positionH>
             <wp:positionV relativeFrom="paragraph">
-              <wp:posOffset>26328</wp:posOffset>
+              <wp:posOffset>40640</wp:posOffset>
             </wp:positionV>
-            <wp:extent cx="1681200" cy="3668400"/>
-            <wp:effectExtent l="19050" t="19050" r="14605" b="27305"/>
+            <wp:extent cx="1680845" cy="3642995"/>
+            <wp:effectExtent l="19050" t="19050" r="14605" b="14605"/>
             <wp:wrapSquare wrapText="bothSides"/>
-            <wp:docPr id="1482660913" name="Immagine 1" descr="Immagine che contiene testo, schermata, Carattere, numero&#10;&#10;Descrizione generata automaticamente"/>
+            <wp:docPr id="1482660913" name="Immagine 1"/>
             <wp:cNvGraphicFramePr>
               <a:graphicFrameLocks xmlns:a="http://schemas.openxmlformats.org/drawingml/2006/main" noChangeAspect="1"/>
             </wp:cNvGraphicFramePr>
@@ -4373,7 +4434,7 @@
               <a:graphicData uri="http://schemas.openxmlformats.org/drawingml/2006/picture">
                 <pic:pic xmlns:pic="http://schemas.openxmlformats.org/drawingml/2006/picture">
                   <pic:nvPicPr>
-                    <pic:cNvPr id="1482660913" name="Immagine 1" descr="Immagine che contiene testo, schermata, Carattere, numero&#10;&#10;Descrizione generata automaticamente"/>
+                    <pic:cNvPr id="1482660913" name="Immagine 1"/>
                     <pic:cNvPicPr/>
                   </pic:nvPicPr>
                   <pic:blipFill>
@@ -4391,7 +4452,7 @@
                   <pic:spPr>
                     <a:xfrm>
                       <a:off x="0" y="0"/>
-                      <a:ext cx="1681200" cy="3668400"/>
+                      <a:ext cx="1680845" cy="3642995"/>
                     </a:xfrm>
                     <a:prstGeom prst="rect">
                       <a:avLst/>
@@ -4705,6 +4766,17 @@
         <w:rPr>
           <w:b/>
           <w:bCs/>
+          <w:sz w:val="28"/>
+          <w:szCs w:val="28"/>
+        </w:rPr>
+      </w:pPr>
+    </w:p>
+    <w:p>
+      <w:pPr>
+        <w:spacing w:after="100"/>
+        <w:rPr>
+          <w:b/>
+          <w:bCs/>
           <w:sz w:val="24"/>
           <w:szCs w:val="24"/>
         </w:rPr>
@@ -4717,18 +4789,18 @@
         </w:rPr>
         <w:lastRenderedPageBreak/>
         <w:drawing>
-          <wp:anchor distT="0" distB="0" distL="114300" distR="114300" simplePos="0" relativeHeight="251667456" behindDoc="0" locked="0" layoutInCell="1" allowOverlap="1" wp14:anchorId="3B706A3B" wp14:editId="46B82715">
+          <wp:anchor distT="0" distB="0" distL="114300" distR="114300" simplePos="0" relativeHeight="251667456" behindDoc="0" locked="0" layoutInCell="1" allowOverlap="1" wp14:anchorId="3B706A3B" wp14:editId="66537D07">
             <wp:simplePos x="0" y="0"/>
             <wp:positionH relativeFrom="margin">
               <wp:align>left</wp:align>
             </wp:positionH>
             <wp:positionV relativeFrom="paragraph">
-              <wp:posOffset>21248</wp:posOffset>
+              <wp:posOffset>19231</wp:posOffset>
             </wp:positionV>
-            <wp:extent cx="1681200" cy="3664800"/>
-            <wp:effectExtent l="19050" t="19050" r="14605" b="12065"/>
+            <wp:extent cx="1680845" cy="3642995"/>
+            <wp:effectExtent l="19050" t="19050" r="14605" b="14605"/>
             <wp:wrapSquare wrapText="bothSides"/>
-            <wp:docPr id="319080517" name="Immagine 1" descr="Immagine che contiene testo, schermata, Carattere, numero&#10;&#10;Descrizione generata automaticamente"/>
+            <wp:docPr id="319080517" name="Immagine 1"/>
             <wp:cNvGraphicFramePr>
               <a:graphicFrameLocks xmlns:a="http://schemas.openxmlformats.org/drawingml/2006/main" noChangeAspect="1"/>
             </wp:cNvGraphicFramePr>
@@ -4736,7 +4808,7 @@
               <a:graphicData uri="http://schemas.openxmlformats.org/drawingml/2006/picture">
                 <pic:pic xmlns:pic="http://schemas.openxmlformats.org/drawingml/2006/picture">
                   <pic:nvPicPr>
-                    <pic:cNvPr id="319080517" name="Immagine 1" descr="Immagine che contiene testo, schermata, Carattere, numero&#10;&#10;Descrizione generata automaticamente"/>
+                    <pic:cNvPr id="319080517" name="Immagine 1"/>
                     <pic:cNvPicPr/>
                   </pic:nvPicPr>
                   <pic:blipFill>
@@ -4754,7 +4826,7 @@
                   <pic:spPr>
                     <a:xfrm>
                       <a:off x="0" y="0"/>
-                      <a:ext cx="1681200" cy="3664800"/>
+                      <a:ext cx="1680845" cy="3642995"/>
                     </a:xfrm>
                     <a:prstGeom prst="rect">
                       <a:avLst/>
@@ -4768,6 +4840,9 @@
                 </pic:pic>
               </a:graphicData>
             </a:graphic>
+            <wp14:sizeRelV relativeFrom="margin">
+              <wp14:pctHeight>0</wp14:pctHeight>
+            </wp14:sizeRelV>
           </wp:anchor>
         </w:drawing>
       </w:r>
@@ -5324,18 +5399,18 @@
           <w:szCs w:val="24"/>
         </w:rPr>
         <w:drawing>
-          <wp:anchor distT="0" distB="0" distL="114300" distR="114300" simplePos="0" relativeHeight="251668480" behindDoc="0" locked="0" layoutInCell="1" allowOverlap="1" wp14:anchorId="05713629" wp14:editId="6553462D">
+          <wp:anchor distT="0" distB="0" distL="114300" distR="114300" simplePos="0" relativeHeight="251668480" behindDoc="0" locked="0" layoutInCell="1" allowOverlap="1" wp14:anchorId="05713629" wp14:editId="037714B4">
             <wp:simplePos x="0" y="0"/>
             <wp:positionH relativeFrom="margin">
-              <wp:align>left</wp:align>
+              <wp:posOffset>17145</wp:posOffset>
             </wp:positionH>
             <wp:positionV relativeFrom="paragraph">
-              <wp:posOffset>20613</wp:posOffset>
+              <wp:posOffset>40005</wp:posOffset>
             </wp:positionV>
-            <wp:extent cx="1681200" cy="3679200"/>
-            <wp:effectExtent l="19050" t="19050" r="14605" b="16510"/>
+            <wp:extent cx="1680845" cy="3642995"/>
+            <wp:effectExtent l="19050" t="19050" r="14605" b="14605"/>
             <wp:wrapSquare wrapText="bothSides"/>
-            <wp:docPr id="1904455341" name="Immagine 1" descr="Immagine che contiene testo, schermata, Sito Web, Pagina Web&#10;&#10;Descrizione generata automaticamente"/>
+            <wp:docPr id="1904455341" name="Immagine 1"/>
             <wp:cNvGraphicFramePr>
               <a:graphicFrameLocks xmlns:a="http://schemas.openxmlformats.org/drawingml/2006/main" noChangeAspect="1"/>
             </wp:cNvGraphicFramePr>
@@ -5343,7 +5418,7 @@
               <a:graphicData uri="http://schemas.openxmlformats.org/drawingml/2006/picture">
                 <pic:pic xmlns:pic="http://schemas.openxmlformats.org/drawingml/2006/picture">
                   <pic:nvPicPr>
-                    <pic:cNvPr id="1904455341" name="Immagine 1" descr="Immagine che contiene testo, schermata, Sito Web, Pagina Web&#10;&#10;Descrizione generata automaticamente"/>
+                    <pic:cNvPr id="1904455341" name="Immagine 1"/>
                     <pic:cNvPicPr/>
                   </pic:nvPicPr>
                   <pic:blipFill>
@@ -5361,7 +5436,7 @@
                   <pic:spPr>
                     <a:xfrm>
                       <a:off x="0" y="0"/>
-                      <a:ext cx="1681200" cy="3679200"/>
+                      <a:ext cx="1680845" cy="3642995"/>
                     </a:xfrm>
                     <a:prstGeom prst="rect">
                       <a:avLst/>
@@ -5375,6 +5450,9 @@
                 </pic:pic>
               </a:graphicData>
             </a:graphic>
+            <wp14:sizeRelV relativeFrom="margin">
+              <wp14:pctHeight>0</wp14:pctHeight>
+            </wp14:sizeRelV>
           </wp:anchor>
         </w:drawing>
       </w:r>
@@ -5612,18 +5690,18 @@
           <w:szCs w:val="24"/>
         </w:rPr>
         <w:drawing>
-          <wp:anchor distT="0" distB="0" distL="114300" distR="114300" simplePos="0" relativeHeight="251669504" behindDoc="0" locked="0" layoutInCell="1" allowOverlap="1" wp14:anchorId="2791F3DD" wp14:editId="4049ABDE">
+          <wp:anchor distT="0" distB="0" distL="114300" distR="114300" simplePos="0" relativeHeight="251669504" behindDoc="0" locked="0" layoutInCell="1" allowOverlap="1" wp14:anchorId="2791F3DD" wp14:editId="6E2102D8">
             <wp:simplePos x="0" y="0"/>
             <wp:positionH relativeFrom="margin">
               <wp:align>left</wp:align>
             </wp:positionH>
             <wp:positionV relativeFrom="paragraph">
-              <wp:posOffset>4592</wp:posOffset>
+              <wp:posOffset>26035</wp:posOffset>
             </wp:positionV>
-            <wp:extent cx="1681200" cy="3628800"/>
-            <wp:effectExtent l="19050" t="19050" r="14605" b="10160"/>
+            <wp:extent cx="1673860" cy="3628390"/>
+            <wp:effectExtent l="19050" t="19050" r="21590" b="10160"/>
             <wp:wrapSquare wrapText="bothSides"/>
-            <wp:docPr id="1227036360" name="Immagine 1" descr="Immagine che contiene testo, schermata, Sito Web, Pubblicità online&#10;&#10;Descrizione generata automaticamente"/>
+            <wp:docPr id="1227036360" name="Immagine 1"/>
             <wp:cNvGraphicFramePr>
               <a:graphicFrameLocks xmlns:a="http://schemas.openxmlformats.org/drawingml/2006/main" noChangeAspect="1"/>
             </wp:cNvGraphicFramePr>
@@ -5631,7 +5709,7 @@
               <a:graphicData uri="http://schemas.openxmlformats.org/drawingml/2006/picture">
                 <pic:pic xmlns:pic="http://schemas.openxmlformats.org/drawingml/2006/picture">
                   <pic:nvPicPr>
-                    <pic:cNvPr id="1227036360" name="Immagine 1" descr="Immagine che contiene testo, schermata, Sito Web, Pubblicità online&#10;&#10;Descrizione generata automaticamente"/>
+                    <pic:cNvPr id="1227036360" name="Immagine 1"/>
                     <pic:cNvPicPr/>
                   </pic:nvPicPr>
                   <pic:blipFill>
@@ -5649,7 +5727,7 @@
                   <pic:spPr>
                     <a:xfrm>
                       <a:off x="0" y="0"/>
-                      <a:ext cx="1681200" cy="3628800"/>
+                      <a:ext cx="1673860" cy="3628390"/>
                     </a:xfrm>
                     <a:prstGeom prst="rect">
                       <a:avLst/>
@@ -5986,18 +6064,18 @@
         </w:rPr>
         <w:lastRenderedPageBreak/>
         <w:drawing>
-          <wp:anchor distT="0" distB="0" distL="114300" distR="114300" simplePos="0" relativeHeight="251670528" behindDoc="0" locked="0" layoutInCell="1" allowOverlap="1" wp14:anchorId="266A0915" wp14:editId="6988CDBD">
+          <wp:anchor distT="0" distB="0" distL="114300" distR="114300" simplePos="0" relativeHeight="251670528" behindDoc="0" locked="0" layoutInCell="1" allowOverlap="1" wp14:anchorId="266A0915" wp14:editId="4BA0AD31">
             <wp:simplePos x="0" y="0"/>
             <wp:positionH relativeFrom="margin">
-              <wp:align>left</wp:align>
+              <wp:posOffset>17145</wp:posOffset>
             </wp:positionH>
             <wp:positionV relativeFrom="paragraph">
-              <wp:posOffset>19246</wp:posOffset>
+              <wp:posOffset>31115</wp:posOffset>
             </wp:positionV>
-            <wp:extent cx="1681200" cy="3672000"/>
-            <wp:effectExtent l="19050" t="19050" r="14605" b="24130"/>
+            <wp:extent cx="1680845" cy="3642995"/>
+            <wp:effectExtent l="19050" t="19050" r="14605" b="14605"/>
             <wp:wrapSquare wrapText="bothSides"/>
-            <wp:docPr id="629536023" name="Immagine 1" descr="Immagine che contiene testo, schermata, Carattere, design&#10;&#10;Descrizione generata automaticamente"/>
+            <wp:docPr id="629536023" name="Immagine 1"/>
             <wp:cNvGraphicFramePr>
               <a:graphicFrameLocks xmlns:a="http://schemas.openxmlformats.org/drawingml/2006/main" noChangeAspect="1"/>
             </wp:cNvGraphicFramePr>
@@ -6005,7 +6083,7 @@
               <a:graphicData uri="http://schemas.openxmlformats.org/drawingml/2006/picture">
                 <pic:pic xmlns:pic="http://schemas.openxmlformats.org/drawingml/2006/picture">
                   <pic:nvPicPr>
-                    <pic:cNvPr id="629536023" name="Immagine 1" descr="Immagine che contiene testo, schermata, Carattere, design&#10;&#10;Descrizione generata automaticamente"/>
+                    <pic:cNvPr id="629536023" name="Immagine 1"/>
                     <pic:cNvPicPr/>
                   </pic:nvPicPr>
                   <pic:blipFill>
@@ -6023,7 +6101,7 @@
                   <pic:spPr>
                     <a:xfrm>
                       <a:off x="0" y="0"/>
-                      <a:ext cx="1681200" cy="3672000"/>
+                      <a:ext cx="1680845" cy="3642995"/>
                     </a:xfrm>
                     <a:prstGeom prst="rect">
                       <a:avLst/>
@@ -6037,6 +6115,9 @@
                 </pic:pic>
               </a:graphicData>
             </a:graphic>
+            <wp14:sizeRelV relativeFrom="margin">
+              <wp14:pctHeight>0</wp14:pctHeight>
+            </wp14:sizeRelV>
           </wp:anchor>
         </w:drawing>
       </w:r>
@@ -6303,7 +6384,7 @@
           <w:szCs w:val="24"/>
         </w:rPr>
         <w:drawing>
-          <wp:anchor distT="0" distB="0" distL="114300" distR="114300" simplePos="0" relativeHeight="251671552" behindDoc="0" locked="0" layoutInCell="1" allowOverlap="1" wp14:anchorId="3FAFC58F" wp14:editId="331C8E38">
+          <wp:anchor distT="0" distB="0" distL="114300" distR="114300" simplePos="0" relativeHeight="251671552" behindDoc="0" locked="0" layoutInCell="1" allowOverlap="1" wp14:anchorId="3FAFC58F" wp14:editId="7485C9EE">
             <wp:simplePos x="0" y="0"/>
             <wp:positionH relativeFrom="margin">
               <wp:align>left</wp:align>
@@ -6311,10 +6392,10 @@
             <wp:positionV relativeFrom="paragraph">
               <wp:posOffset>21248</wp:posOffset>
             </wp:positionV>
-            <wp:extent cx="1681200" cy="3636000"/>
-            <wp:effectExtent l="19050" t="19050" r="14605" b="22225"/>
+            <wp:extent cx="1677670" cy="3635375"/>
+            <wp:effectExtent l="19050" t="19050" r="17780" b="22225"/>
             <wp:wrapSquare wrapText="bothSides"/>
-            <wp:docPr id="911494705" name="Immagine 1" descr="Immagine che contiene testo, schermata, Sito Web, Pagina Web&#10;&#10;Descrizione generata automaticamente"/>
+            <wp:docPr id="911494705" name="Immagine 1"/>
             <wp:cNvGraphicFramePr>
               <a:graphicFrameLocks xmlns:a="http://schemas.openxmlformats.org/drawingml/2006/main" noChangeAspect="1"/>
             </wp:cNvGraphicFramePr>
@@ -6322,7 +6403,7 @@
               <a:graphicData uri="http://schemas.openxmlformats.org/drawingml/2006/picture">
                 <pic:pic xmlns:pic="http://schemas.openxmlformats.org/drawingml/2006/picture">
                   <pic:nvPicPr>
-                    <pic:cNvPr id="911494705" name="Immagine 1" descr="Immagine che contiene testo, schermata, Sito Web, Pagina Web&#10;&#10;Descrizione generata automaticamente"/>
+                    <pic:cNvPr id="911494705" name="Immagine 1"/>
                     <pic:cNvPicPr/>
                   </pic:nvPicPr>
                   <pic:blipFill>
@@ -6340,7 +6421,7 @@
                   <pic:spPr>
                     <a:xfrm>
                       <a:off x="0" y="0"/>
-                      <a:ext cx="1681200" cy="3636000"/>
+                      <a:ext cx="1677681" cy="3636000"/>
                     </a:xfrm>
                     <a:prstGeom prst="rect">
                       <a:avLst/>
@@ -6662,12 +6743,13 @@
         <w:rPr>
           <w:b/>
           <w:bCs/>
+          <w:noProof/>
           <w:sz w:val="28"/>
           <w:szCs w:val="28"/>
         </w:rPr>
         <w:lastRenderedPageBreak/>
         <w:drawing>
-          <wp:anchor distT="0" distB="0" distL="114300" distR="114300" simplePos="0" relativeHeight="251679744" behindDoc="0" locked="0" layoutInCell="1" allowOverlap="1" wp14:anchorId="70691F64" wp14:editId="2B3CEF96">
+          <wp:anchor distT="0" distB="0" distL="114300" distR="114300" simplePos="0" relativeHeight="251679744" behindDoc="0" locked="0" layoutInCell="1" allowOverlap="1" wp14:anchorId="70691F64" wp14:editId="46213BDE">
             <wp:simplePos x="0" y="0"/>
             <wp:positionH relativeFrom="margin">
               <wp:align>left</wp:align>
@@ -6675,10 +6757,10 @@
             <wp:positionV relativeFrom="paragraph">
               <wp:posOffset>19401</wp:posOffset>
             </wp:positionV>
-            <wp:extent cx="1681200" cy="3650400"/>
-            <wp:effectExtent l="19050" t="19050" r="14605" b="26670"/>
+            <wp:extent cx="1680845" cy="3642995"/>
+            <wp:effectExtent l="19050" t="19050" r="14605" b="14605"/>
             <wp:wrapSquare wrapText="bothSides"/>
-            <wp:docPr id="1475780229" name="Immagine 1" descr="Immagine che contiene testo, schermata, Pagina Web, Sito Web&#10;&#10;Descrizione generata automaticamente"/>
+            <wp:docPr id="1475780229" name="Immagine 1"/>
             <wp:cNvGraphicFramePr>
               <a:graphicFrameLocks xmlns:a="http://schemas.openxmlformats.org/drawingml/2006/main" noChangeAspect="1"/>
             </wp:cNvGraphicFramePr>
@@ -6686,7 +6768,7 @@
               <a:graphicData uri="http://schemas.openxmlformats.org/drawingml/2006/picture">
                 <pic:pic xmlns:pic="http://schemas.openxmlformats.org/drawingml/2006/picture">
                   <pic:nvPicPr>
-                    <pic:cNvPr id="1475780229" name="Immagine 1" descr="Immagine che contiene testo, schermata, Pagina Web, Sito Web&#10;&#10;Descrizione generata automaticamente"/>
+                    <pic:cNvPr id="1475780229" name="Immagine 1"/>
                     <pic:cNvPicPr/>
                   </pic:nvPicPr>
                   <pic:blipFill>
@@ -6704,7 +6786,7 @@
                   <pic:spPr>
                     <a:xfrm>
                       <a:off x="0" y="0"/>
-                      <a:ext cx="1681200" cy="3650400"/>
+                      <a:ext cx="1681200" cy="3643626"/>
                     </a:xfrm>
                     <a:prstGeom prst="rect">
                       <a:avLst/>
@@ -6718,6 +6800,9 @@
                 </pic:pic>
               </a:graphicData>
             </a:graphic>
+            <wp14:sizeRelV relativeFrom="margin">
+              <wp14:pctHeight>0</wp14:pctHeight>
+            </wp14:sizeRelV>
           </wp:anchor>
         </w:drawing>
       </w:r>
@@ -6995,18 +7080,18 @@
           <w:szCs w:val="24"/>
         </w:rPr>
         <w:drawing>
-          <wp:anchor distT="0" distB="0" distL="114300" distR="114300" simplePos="0" relativeHeight="251673600" behindDoc="0" locked="0" layoutInCell="1" allowOverlap="1" wp14:anchorId="730A68A3" wp14:editId="70CC71EF">
+          <wp:anchor distT="0" distB="0" distL="114300" distR="114300" simplePos="0" relativeHeight="251673600" behindDoc="0" locked="0" layoutInCell="1" allowOverlap="1" wp14:anchorId="730A68A3" wp14:editId="066E0778">
             <wp:simplePos x="0" y="0"/>
             <wp:positionH relativeFrom="margin">
-              <wp:posOffset>-4396</wp:posOffset>
+              <wp:posOffset>1905</wp:posOffset>
             </wp:positionH>
             <wp:positionV relativeFrom="paragraph">
-              <wp:posOffset>20955</wp:posOffset>
+              <wp:posOffset>19050</wp:posOffset>
             </wp:positionV>
-            <wp:extent cx="1702800" cy="3661200"/>
-            <wp:effectExtent l="19050" t="19050" r="12065" b="15875"/>
+            <wp:extent cx="1689100" cy="3660775"/>
+            <wp:effectExtent l="19050" t="19050" r="25400" b="15875"/>
             <wp:wrapSquare wrapText="bothSides"/>
-            <wp:docPr id="1856073258" name="Immagine 1" descr="Immagine che contiene testo, Viso umano, schermata, sorriso&#10;&#10;Descrizione generata automaticamente"/>
+            <wp:docPr id="1856073258" name="Immagine 1"/>
             <wp:cNvGraphicFramePr>
               <a:graphicFrameLocks xmlns:a="http://schemas.openxmlformats.org/drawingml/2006/main" noChangeAspect="1"/>
             </wp:cNvGraphicFramePr>
@@ -7014,7 +7099,7 @@
               <a:graphicData uri="http://schemas.openxmlformats.org/drawingml/2006/picture">
                 <pic:pic xmlns:pic="http://schemas.openxmlformats.org/drawingml/2006/picture">
                   <pic:nvPicPr>
-                    <pic:cNvPr id="1856073258" name="Immagine 1" descr="Immagine che contiene testo, Viso umano, schermata, sorriso&#10;&#10;Descrizione generata automaticamente"/>
+                    <pic:cNvPr id="1856073258" name="Immagine 1"/>
                     <pic:cNvPicPr/>
                   </pic:nvPicPr>
                   <pic:blipFill>
@@ -7032,7 +7117,7 @@
                   <pic:spPr>
                     <a:xfrm>
                       <a:off x="0" y="0"/>
-                      <a:ext cx="1702800" cy="3661200"/>
+                      <a:ext cx="1689100" cy="3660775"/>
                     </a:xfrm>
                     <a:prstGeom prst="rect">
                       <a:avLst/>
@@ -7348,7 +7433,7 @@
           <w:szCs w:val="24"/>
         </w:rPr>
         <w:drawing>
-          <wp:anchor distT="0" distB="0" distL="114300" distR="114300" simplePos="0" relativeHeight="251674624" behindDoc="0" locked="0" layoutInCell="1" allowOverlap="1" wp14:anchorId="7E928B2B" wp14:editId="72BB49CB">
+          <wp:anchor distT="0" distB="0" distL="114300" distR="114300" simplePos="0" relativeHeight="251674624" behindDoc="0" locked="0" layoutInCell="1" allowOverlap="1" wp14:anchorId="7E928B2B" wp14:editId="66CDF648">
             <wp:simplePos x="0" y="0"/>
             <wp:positionH relativeFrom="margin">
               <wp:align>left</wp:align>
@@ -7356,10 +7441,10 @@
             <wp:positionV relativeFrom="paragraph">
               <wp:posOffset>26329</wp:posOffset>
             </wp:positionV>
-            <wp:extent cx="1681200" cy="3621600"/>
-            <wp:effectExtent l="19050" t="19050" r="14605" b="17145"/>
+            <wp:extent cx="1670685" cy="3621405"/>
+            <wp:effectExtent l="19050" t="19050" r="24765" b="17145"/>
             <wp:wrapSquare wrapText="bothSides"/>
-            <wp:docPr id="2048684102" name="Immagine 1" descr="Immagine che contiene testo, schermata, Sito Web, design&#10;&#10;Descrizione generata automaticamente"/>
+            <wp:docPr id="2048684102" name="Immagine 1"/>
             <wp:cNvGraphicFramePr>
               <a:graphicFrameLocks xmlns:a="http://schemas.openxmlformats.org/drawingml/2006/main" noChangeAspect="1"/>
             </wp:cNvGraphicFramePr>
@@ -7367,7 +7452,7 @@
               <a:graphicData uri="http://schemas.openxmlformats.org/drawingml/2006/picture">
                 <pic:pic xmlns:pic="http://schemas.openxmlformats.org/drawingml/2006/picture">
                   <pic:nvPicPr>
-                    <pic:cNvPr id="2048684102" name="Immagine 1" descr="Immagine che contiene testo, schermata, Sito Web, design&#10;&#10;Descrizione generata automaticamente"/>
+                    <pic:cNvPr id="2048684102" name="Immagine 1"/>
                     <pic:cNvPicPr/>
                   </pic:nvPicPr>
                   <pic:blipFill>
@@ -7385,7 +7470,7 @@
                   <pic:spPr>
                     <a:xfrm>
                       <a:off x="0" y="0"/>
-                      <a:ext cx="1681200" cy="3621600"/>
+                      <a:ext cx="1671036" cy="3621600"/>
                     </a:xfrm>
                     <a:prstGeom prst="rect">
                       <a:avLst/>
@@ -7399,6 +7484,9 @@
                 </pic:pic>
               </a:graphicData>
             </a:graphic>
+            <wp14:sizeRelH relativeFrom="margin">
+              <wp14:pctWidth>0</wp14:pctWidth>
+            </wp14:sizeRelH>
           </wp:anchor>
         </w:drawing>
       </w:r>
@@ -7675,18 +7763,18 @@
           <w14:ligatures w14:val="none"/>
         </w:rPr>
         <w:drawing>
-          <wp:anchor distT="0" distB="0" distL="114300" distR="114300" simplePos="0" relativeHeight="251675648" behindDoc="0" locked="0" layoutInCell="1" allowOverlap="1" wp14:anchorId="0A222DDE" wp14:editId="7220E342">
+          <wp:anchor distT="0" distB="0" distL="114300" distR="114300" simplePos="0" relativeHeight="251675648" behindDoc="0" locked="0" layoutInCell="1" allowOverlap="1" wp14:anchorId="0A222DDE" wp14:editId="1B8BAE54">
             <wp:simplePos x="0" y="0"/>
             <wp:positionH relativeFrom="column">
-              <wp:posOffset>19929</wp:posOffset>
+              <wp:posOffset>17145</wp:posOffset>
             </wp:positionH>
             <wp:positionV relativeFrom="paragraph">
-              <wp:posOffset>21492</wp:posOffset>
+              <wp:posOffset>33655</wp:posOffset>
             </wp:positionV>
-            <wp:extent cx="1681200" cy="3672000"/>
-            <wp:effectExtent l="19050" t="19050" r="14605" b="24130"/>
+            <wp:extent cx="1680845" cy="3642995"/>
+            <wp:effectExtent l="19050" t="19050" r="14605" b="14605"/>
             <wp:wrapSquare wrapText="bothSides"/>
-            <wp:docPr id="2124398630" name="Immagine 1" descr="Immagine che contiene testo, schermata, Viso umano, interno&#10;&#10;Descrizione generata automaticamente"/>
+            <wp:docPr id="2124398630" name="Immagine 1"/>
             <wp:cNvGraphicFramePr>
               <a:graphicFrameLocks xmlns:a="http://schemas.openxmlformats.org/drawingml/2006/main" noChangeAspect="1"/>
             </wp:cNvGraphicFramePr>
@@ -7694,7 +7782,7 @@
               <a:graphicData uri="http://schemas.openxmlformats.org/drawingml/2006/picture">
                 <pic:pic xmlns:pic="http://schemas.openxmlformats.org/drawingml/2006/picture">
                   <pic:nvPicPr>
-                    <pic:cNvPr id="2124398630" name="Immagine 1" descr="Immagine che contiene testo, schermata, Viso umano, interno&#10;&#10;Descrizione generata automaticamente"/>
+                    <pic:cNvPr id="2124398630" name="Immagine 1"/>
                     <pic:cNvPicPr/>
                   </pic:nvPicPr>
                   <pic:blipFill>
@@ -7712,7 +7800,7 @@
                   <pic:spPr>
                     <a:xfrm>
                       <a:off x="0" y="0"/>
-                      <a:ext cx="1681200" cy="3672000"/>
+                      <a:ext cx="1680845" cy="3642995"/>
                     </a:xfrm>
                     <a:prstGeom prst="rect">
                       <a:avLst/>
@@ -7726,6 +7814,9 @@
                 </pic:pic>
               </a:graphicData>
             </a:graphic>
+            <wp14:sizeRelV relativeFrom="margin">
+              <wp14:pctHeight>0</wp14:pctHeight>
+            </wp14:sizeRelV>
           </wp:anchor>
         </w:drawing>
       </w:r>

</xml_diff>

<commit_message>
MPM RoomFinder Report update
</commit_message>
<xml_diff>
--- a/Mobile Programming and Multimedia/Project/RoomFinder/Report/RoomFinder-Report.docx
+++ b/Mobile Programming and Multimedia/Project/RoomFinder/Report/RoomFinder-Report.docx
@@ -3477,7 +3477,21 @@
           <w:kern w:val="0"/>
           <w14:ligatures w14:val="none"/>
         </w:rPr>
-        <w:t xml:space="preserve"> of the same form seen for the previous page and so with the same functionalities to open or save them. </w:t>
+        <w:t xml:space="preserve"> of the same form seen for the previous page and so with the same </w:t>
+      </w:r>
+      <w:r>
+        <w:rPr>
+          <w:kern w:val="0"/>
+          <w14:ligatures w14:val="none"/>
+        </w:rPr>
+        <w:t>already discussed modalities</w:t>
+      </w:r>
+      <w:r>
+        <w:rPr>
+          <w:kern w:val="0"/>
+          <w14:ligatures w14:val="none"/>
+        </w:rPr>
+        <w:t xml:space="preserve"> to open or save them. </w:t>
       </w:r>
     </w:p>
     <w:p>
@@ -3778,7 +3792,35 @@
           <w:kern w:val="0"/>
           <w14:ligatures w14:val="none"/>
         </w:rPr>
-        <w:t xml:space="preserve"> a confirmation button to search for the </w:t>
+        <w:t xml:space="preserve"> a confirmation </w:t>
+      </w:r>
+      <w:r>
+        <w:rPr>
+          <w:kern w:val="0"/>
+          <w14:ligatures w14:val="none"/>
+        </w:rPr>
+        <w:t xml:space="preserve">floating trigger </w:t>
+      </w:r>
+      <w:r>
+        <w:rPr>
+          <w:kern w:val="0"/>
+          <w14:ligatures w14:val="none"/>
+        </w:rPr>
+        <w:t>button</w:t>
+      </w:r>
+      <w:r>
+        <w:rPr>
+          <w:kern w:val="0"/>
+          <w14:ligatures w14:val="none"/>
+        </w:rPr>
+        <w:t xml:space="preserve"> </w:t>
+      </w:r>
+      <w:r>
+        <w:rPr>
+          <w:kern w:val="0"/>
+          <w14:ligatures w14:val="none"/>
+        </w:rPr>
+        <w:t xml:space="preserve">to search for the </w:t>
       </w:r>
       <w:r>
         <w:rPr>
@@ -4131,18 +4173,24 @@
         <w:t xml:space="preserve">At the end it is possible to request further information, regarding the facility, directly sending a message to the host through the </w:t>
       </w:r>
       <w:r>
-        <w:t xml:space="preserve">floating trigger button placed in the bottom part of the screen. </w:t>
-      </w:r>
-    </w:p>
-    <w:p>
-      <w:pPr>
-        <w:spacing w:after="0"/>
-        <w:jc w:val="both"/>
-        <w:rPr>
-          <w:sz w:val="24"/>
-          <w:szCs w:val="24"/>
-        </w:rPr>
-      </w:pPr>
+        <w:t xml:space="preserve">floating trigger button </w:t>
+      </w:r>
+      <w:r>
+        <w:t>“</w:t>
+      </w:r>
+      <w:r>
+        <w:rPr>
+          <w:i/>
+          <w:iCs/>
+        </w:rPr>
+        <w:t>Request information from the host</w:t>
+      </w:r>
+      <w:r>
+        <w:t xml:space="preserve">” </w:t>
+      </w:r>
+      <w:r>
+        <w:t xml:space="preserve">placed in the bottom part of the screen. </w:t>
+      </w:r>
     </w:p>
     <w:p>
       <w:pPr>
@@ -5060,59 +5108,36 @@
       <w:pPr>
         <w:spacing w:after="0"/>
         <w:jc w:val="both"/>
-        <w:rPr>
-          <w:sz w:val="24"/>
-          <w:szCs w:val="24"/>
-        </w:rPr>
-      </w:pPr>
-      <w:r>
-        <w:rPr>
-          <w:sz w:val="24"/>
-          <w:szCs w:val="24"/>
-        </w:rPr>
-        <w:t xml:space="preserve">All the above pages are considered as standard pages </w:t>
-      </w:r>
-      <w:r>
-        <w:rPr>
-          <w:sz w:val="24"/>
-          <w:szCs w:val="24"/>
-        </w:rPr>
+      </w:pPr>
+      <w:r>
+        <w:t xml:space="preserve">All the above pages are </w:t>
+      </w:r>
+      <w:r>
         <w:t xml:space="preserve">available </w:t>
       </w:r>
       <w:r>
-        <w:rPr>
-          <w:sz w:val="24"/>
-          <w:szCs w:val="24"/>
-        </w:rPr>
         <w:t>for both registered and nonregistered users so, if those pages do not present layout or content chang</w:t>
       </w:r>
       <w:r>
-        <w:rPr>
-          <w:sz w:val="24"/>
-          <w:szCs w:val="24"/>
-        </w:rPr>
         <w:t>es</w:t>
       </w:r>
       <w:r>
-        <w:rPr>
-          <w:sz w:val="24"/>
-          <w:szCs w:val="24"/>
-        </w:rPr>
-        <w:t xml:space="preserve"> depending on the type of account</w:t>
-      </w:r>
-      <w:r>
-        <w:rPr>
-          <w:sz w:val="24"/>
-          <w:szCs w:val="24"/>
-        </w:rPr>
+        <w:t xml:space="preserve"> depending on the type of </w:t>
+      </w:r>
+      <w:r>
+        <w:t>user who is using the app</w:t>
+      </w:r>
+      <w:r>
         <w:t>,</w:t>
       </w:r>
       <w:r>
-        <w:rPr>
-          <w:sz w:val="24"/>
-          <w:szCs w:val="24"/>
-        </w:rPr>
-        <w:t xml:space="preserve"> they will not be discussed anymore.  </w:t>
+        <w:t xml:space="preserve"> they will not be discussed anymore</w:t>
+      </w:r>
+      <w:r>
+        <w:t xml:space="preserve"> avoiding redundant explanations</w:t>
+      </w:r>
+      <w:r>
+        <w:t xml:space="preserve">. </w:t>
       </w:r>
     </w:p>
     <w:p>
@@ -5399,16 +5424,16 @@
           <w:szCs w:val="24"/>
         </w:rPr>
         <w:drawing>
-          <wp:anchor distT="0" distB="0" distL="114300" distR="114300" simplePos="0" relativeHeight="251668480" behindDoc="0" locked="0" layoutInCell="1" allowOverlap="1" wp14:anchorId="05713629" wp14:editId="037714B4">
+          <wp:anchor distT="0" distB="0" distL="114300" distR="114300" simplePos="0" relativeHeight="251668480" behindDoc="0" locked="0" layoutInCell="1" allowOverlap="1" wp14:anchorId="05713629" wp14:editId="01B0815C">
             <wp:simplePos x="0" y="0"/>
             <wp:positionH relativeFrom="margin">
-              <wp:posOffset>17145</wp:posOffset>
+              <wp:posOffset>19685</wp:posOffset>
             </wp:positionH>
             <wp:positionV relativeFrom="paragraph">
-              <wp:posOffset>40005</wp:posOffset>
+              <wp:posOffset>39370</wp:posOffset>
             </wp:positionV>
-            <wp:extent cx="1680845" cy="3642995"/>
-            <wp:effectExtent l="19050" t="19050" r="14605" b="14605"/>
+            <wp:extent cx="1680845" cy="3642360"/>
+            <wp:effectExtent l="19050" t="19050" r="14605" b="15240"/>
             <wp:wrapSquare wrapText="bothSides"/>
             <wp:docPr id="1904455341" name="Immagine 1"/>
             <wp:cNvGraphicFramePr>
@@ -5436,7 +5461,7 @@
                   <pic:spPr>
                     <a:xfrm>
                       <a:off x="0" y="0"/>
-                      <a:ext cx="1680845" cy="3642995"/>
+                      <a:ext cx="1680845" cy="3642360"/>
                     </a:xfrm>
                     <a:prstGeom prst="rect">
                       <a:avLst/>
@@ -5690,7 +5715,7 @@
           <w:szCs w:val="24"/>
         </w:rPr>
         <w:drawing>
-          <wp:anchor distT="0" distB="0" distL="114300" distR="114300" simplePos="0" relativeHeight="251669504" behindDoc="0" locked="0" layoutInCell="1" allowOverlap="1" wp14:anchorId="2791F3DD" wp14:editId="6E2102D8">
+          <wp:anchor distT="0" distB="0" distL="114300" distR="114300" simplePos="0" relativeHeight="251669504" behindDoc="0" locked="0" layoutInCell="1" allowOverlap="1" wp14:anchorId="2791F3DD" wp14:editId="68B4F88F">
             <wp:simplePos x="0" y="0"/>
             <wp:positionH relativeFrom="margin">
               <wp:align>left</wp:align>
@@ -5698,8 +5723,8 @@
             <wp:positionV relativeFrom="paragraph">
               <wp:posOffset>26035</wp:posOffset>
             </wp:positionV>
-            <wp:extent cx="1673860" cy="3628390"/>
-            <wp:effectExtent l="19050" t="19050" r="21590" b="10160"/>
+            <wp:extent cx="1673860" cy="3627120"/>
+            <wp:effectExtent l="19050" t="19050" r="21590" b="11430"/>
             <wp:wrapSquare wrapText="bothSides"/>
             <wp:docPr id="1227036360" name="Immagine 1"/>
             <wp:cNvGraphicFramePr>
@@ -5727,7 +5752,7 @@
                   <pic:spPr>
                     <a:xfrm>
                       <a:off x="0" y="0"/>
-                      <a:ext cx="1673860" cy="3628390"/>
+                      <a:ext cx="1673860" cy="3627718"/>
                     </a:xfrm>
                     <a:prstGeom prst="rect">
                       <a:avLst/>
@@ -5944,7 +5969,13 @@
         <w:jc w:val="both"/>
       </w:pPr>
       <w:r>
-        <w:t xml:space="preserve">Since the results list is the standard one used among all </w:t>
+        <w:t xml:space="preserve">Since the </w:t>
+      </w:r>
+      <w:r>
+        <w:t xml:space="preserve">appearance of the </w:t>
+      </w:r>
+      <w:r>
+        <w:t xml:space="preserve">results list is the standard one used among all </w:t>
       </w:r>
       <w:proofErr w:type="spellStart"/>
       <w:r>
@@ -5964,7 +5995,7 @@
         <w:t>saved proposal</w:t>
       </w:r>
       <w:r>
-        <w:t xml:space="preserve">s can be </w:t>
+        <w:t xml:space="preserve"> can be </w:t>
       </w:r>
       <w:r>
         <w:t>opened</w:t>
@@ -5991,20 +6022,21 @@
         <w:t xml:space="preserve"> page</w:t>
       </w:r>
       <w:r>
-        <w:t xml:space="preserve">. </w:t>
-      </w:r>
-    </w:p>
-    <w:p>
-      <w:pPr>
-        <w:spacing w:after="0"/>
-        <w:jc w:val="both"/>
-      </w:pPr>
-    </w:p>
-    <w:p>
-      <w:pPr>
-        <w:spacing w:after="0"/>
-        <w:jc w:val="both"/>
-      </w:pPr>
+        <w:t xml:space="preserve">, again by tapping on the </w:t>
+      </w:r>
+      <w:r>
+        <w:t>whole box of a single proposal or, more intuitively, tapping on the “</w:t>
+      </w:r>
+      <w:r>
+        <w:rPr>
+          <w:i/>
+          <w:iCs/>
+        </w:rPr>
+        <w:t>View the solution</w:t>
+      </w:r>
+      <w:r>
+        <w:t xml:space="preserve">” voice. </w:t>
+      </w:r>
     </w:p>
     <w:p>
       <w:pPr>
@@ -7433,7 +7465,7 @@
           <w:szCs w:val="24"/>
         </w:rPr>
         <w:drawing>
-          <wp:anchor distT="0" distB="0" distL="114300" distR="114300" simplePos="0" relativeHeight="251674624" behindDoc="0" locked="0" layoutInCell="1" allowOverlap="1" wp14:anchorId="7E928B2B" wp14:editId="66CDF648">
+          <wp:anchor distT="0" distB="0" distL="114300" distR="114300" simplePos="0" relativeHeight="251674624" behindDoc="0" locked="0" layoutInCell="1" allowOverlap="1" wp14:anchorId="7E928B2B" wp14:editId="18D699B7">
             <wp:simplePos x="0" y="0"/>
             <wp:positionH relativeFrom="margin">
               <wp:align>left</wp:align>
@@ -7470,7 +7502,7 @@
                   <pic:spPr>
                     <a:xfrm>
                       <a:off x="0" y="0"/>
-                      <a:ext cx="1671036" cy="3621600"/>
+                      <a:ext cx="1671036" cy="3621598"/>
                     </a:xfrm>
                     <a:prstGeom prst="rect">
                       <a:avLst/>
@@ -7625,26 +7657,6 @@
         </w:rPr>
         <w:t xml:space="preserve">”. </w:t>
       </w:r>
-    </w:p>
-    <w:p>
-      <w:pPr>
-        <w:spacing w:after="0"/>
-        <w:jc w:val="both"/>
-        <w:rPr>
-          <w:kern w:val="0"/>
-          <w14:ligatures w14:val="none"/>
-        </w:rPr>
-      </w:pPr>
-    </w:p>
-    <w:p>
-      <w:pPr>
-        <w:spacing w:after="0"/>
-        <w:jc w:val="both"/>
-        <w:rPr>
-          <w:kern w:val="0"/>
-          <w14:ligatures w14:val="none"/>
-        </w:rPr>
-      </w:pPr>
     </w:p>
     <w:p>
       <w:pPr>
@@ -7949,31 +7961,58 @@
       <w:pPr>
         <w:spacing w:after="0"/>
         <w:jc w:val="both"/>
-        <w:rPr>
-          <w:b/>
-          <w:bCs/>
-          <w:sz w:val="24"/>
-          <w:szCs w:val="24"/>
-        </w:rPr>
-      </w:pPr>
-      <w:r>
-        <w:rPr>
-          <w:b/>
-          <w:bCs/>
-          <w:sz w:val="24"/>
-          <w:szCs w:val="24"/>
+      </w:pPr>
+      <w:r>
+        <w:t>Since</w:t>
+      </w:r>
+      <w:r>
+        <w:t xml:space="preserve"> the chat and the account pages are the identical to the counterparts available for a registered student, they will not be discussed again to avoid redundant explanations.  </w:t>
+      </w:r>
+    </w:p>
+    <w:p>
+      <w:pPr>
+        <w:spacing w:after="0"/>
+        <w:jc w:val="both"/>
+        <w:rPr>
+          <w:b/>
+          <w:bCs/>
+          <w:sz w:val="28"/>
+          <w:szCs w:val="28"/>
+        </w:rPr>
+      </w:pPr>
+      <w:r>
+        <w:rPr>
+          <w:b/>
+          <w:bCs/>
+          <w:sz w:val="28"/>
+          <w:szCs w:val="28"/>
         </w:rPr>
         <w:lastRenderedPageBreak/>
-        <w:t xml:space="preserve">+ </w:t>
-      </w:r>
-      <w:r>
-        <w:rPr>
-          <w:b/>
-          <w:bCs/>
-          <w:sz w:val="24"/>
-          <w:szCs w:val="24"/>
-        </w:rPr>
         <w:t>PAGES FOR ADD/EDIT RENTAL PROPOSAL</w:t>
+      </w:r>
+      <w:r>
+        <w:rPr>
+          <w:b/>
+          <w:bCs/>
+          <w:sz w:val="28"/>
+          <w:szCs w:val="28"/>
+        </w:rPr>
+        <w:t>S</w:t>
+      </w:r>
+    </w:p>
+    <w:p>
+      <w:pPr>
+        <w:spacing w:after="0"/>
+        <w:jc w:val="both"/>
+      </w:pPr>
+    </w:p>
+    <w:p>
+      <w:pPr>
+        <w:spacing w:after="0"/>
+        <w:jc w:val="both"/>
+      </w:pPr>
+      <w:r>
+        <w:t>…</w:t>
       </w:r>
     </w:p>
     <w:sectPr>

</xml_diff>